<commit_message>
datatable y conexion api
</commit_message>
<xml_diff>
--- a/Documentacion.docx
+++ b/Documentacion.docx
@@ -451,7 +451,7 @@
       </w:r>
     </w:p>
     <w:p>
-      <w:hyperlink r:id="rId5" w:history="1">
+      <w:hyperlink r:id="rId5" w:anchor="/getting-started" w:history="1">
         <w:r>
           <w:rPr>
             <w:rStyle w:val="Hipervnculo"/>
@@ -460,724 +460,13 @@
         </w:r>
       </w:hyperlink>
     </w:p>
-    <w:p>
-      <w:r>
-        <w:t xml:space="preserve">1 </w:t>
-      </w:r>
-      <w:proofErr w:type="spellStart"/>
-      <w:r>
-        <w:t>Instalacion</w:t>
-      </w:r>
-      <w:proofErr w:type="spellEnd"/>
-      <w:r>
-        <w:t xml:space="preserve"> </w:t>
-      </w:r>
-    </w:p>
-    <w:p>
-      <w:proofErr w:type="spellStart"/>
-      <w:proofErr w:type="gramStart"/>
-      <w:r>
-        <w:t>npm</w:t>
-      </w:r>
-      <w:proofErr w:type="spellEnd"/>
-      <w:proofErr w:type="gramEnd"/>
-      <w:r>
-        <w:t xml:space="preserve"> </w:t>
-      </w:r>
-      <w:proofErr w:type="spellStart"/>
-      <w:r>
-        <w:t>install</w:t>
-      </w:r>
-      <w:proofErr w:type="spellEnd"/>
-      <w:r>
-        <w:t xml:space="preserve"> </w:t>
-      </w:r>
-      <w:proofErr w:type="spellStart"/>
-      <w:r>
-        <w:t>jquery</w:t>
-      </w:r>
-      <w:proofErr w:type="spellEnd"/>
-      <w:r>
-        <w:t xml:space="preserve"> --</w:t>
-      </w:r>
-      <w:proofErr w:type="spellStart"/>
-      <w:r>
-        <w:t>save</w:t>
-      </w:r>
-      <w:proofErr w:type="spellEnd"/>
-    </w:p>
-    <w:p>
-      <w:proofErr w:type="spellStart"/>
-      <w:proofErr w:type="gramStart"/>
-      <w:r>
-        <w:t>npm</w:t>
-      </w:r>
-      <w:proofErr w:type="spellEnd"/>
-      <w:proofErr w:type="gramEnd"/>
-      <w:r>
-        <w:t xml:space="preserve"> </w:t>
-      </w:r>
-      <w:proofErr w:type="spellStart"/>
-      <w:r>
-        <w:t>install</w:t>
-      </w:r>
-      <w:proofErr w:type="spellEnd"/>
-      <w:r>
-        <w:t xml:space="preserve"> datatables.net --</w:t>
-      </w:r>
-      <w:proofErr w:type="spellStart"/>
-      <w:r>
-        <w:t>save</w:t>
-      </w:r>
-      <w:proofErr w:type="spellEnd"/>
-    </w:p>
-    <w:p>
-      <w:proofErr w:type="spellStart"/>
-      <w:proofErr w:type="gramStart"/>
-      <w:r>
-        <w:t>npm</w:t>
-      </w:r>
-      <w:proofErr w:type="spellEnd"/>
-      <w:proofErr w:type="gramEnd"/>
-      <w:r>
-        <w:t xml:space="preserve"> </w:t>
-      </w:r>
-      <w:proofErr w:type="spellStart"/>
-      <w:r>
-        <w:t>install</w:t>
-      </w:r>
-      <w:proofErr w:type="spellEnd"/>
-      <w:r>
-        <w:t xml:space="preserve"> datatables.net-</w:t>
-      </w:r>
-      <w:proofErr w:type="spellStart"/>
-      <w:r>
-        <w:t>dt</w:t>
-      </w:r>
-      <w:proofErr w:type="spellEnd"/>
-      <w:r>
-        <w:t xml:space="preserve"> --</w:t>
-      </w:r>
-      <w:proofErr w:type="spellStart"/>
-      <w:r>
-        <w:t>save</w:t>
-      </w:r>
-      <w:proofErr w:type="spellEnd"/>
-    </w:p>
-    <w:p>
-      <w:proofErr w:type="spellStart"/>
-      <w:proofErr w:type="gramStart"/>
-      <w:r>
-        <w:t>npm</w:t>
-      </w:r>
-      <w:proofErr w:type="spellEnd"/>
-      <w:proofErr w:type="gramEnd"/>
-      <w:r>
-        <w:t xml:space="preserve"> </w:t>
-      </w:r>
-      <w:proofErr w:type="spellStart"/>
-      <w:r>
-        <w:t>install</w:t>
-      </w:r>
-      <w:proofErr w:type="spellEnd"/>
-      <w:r>
-        <w:t xml:space="preserve"> angular-</w:t>
-      </w:r>
-      <w:proofErr w:type="spellStart"/>
-      <w:r>
-        <w:t>datatables</w:t>
-      </w:r>
-      <w:proofErr w:type="spellEnd"/>
-      <w:r>
-        <w:t xml:space="preserve"> --</w:t>
-      </w:r>
-      <w:proofErr w:type="spellStart"/>
-      <w:r>
-        <w:t>save</w:t>
-      </w:r>
-      <w:proofErr w:type="spellEnd"/>
-    </w:p>
-    <w:p>
-      <w:proofErr w:type="spellStart"/>
-      <w:proofErr w:type="gramStart"/>
-      <w:r>
-        <w:t>npm</w:t>
-      </w:r>
-      <w:proofErr w:type="spellEnd"/>
-      <w:proofErr w:type="gramEnd"/>
-      <w:r>
-        <w:t xml:space="preserve"> </w:t>
-      </w:r>
-      <w:proofErr w:type="spellStart"/>
-      <w:r>
-        <w:t>install</w:t>
-      </w:r>
-      <w:proofErr w:type="spellEnd"/>
-      <w:r>
-        <w:t xml:space="preserve"> @</w:t>
-      </w:r>
-      <w:proofErr w:type="spellStart"/>
-      <w:r>
-        <w:t>types</w:t>
-      </w:r>
-      <w:proofErr w:type="spellEnd"/>
-      <w:r>
-        <w:t>/</w:t>
-      </w:r>
-      <w:proofErr w:type="spellStart"/>
-      <w:r>
-        <w:t>jquery</w:t>
-      </w:r>
-      <w:proofErr w:type="spellEnd"/>
-      <w:r>
-        <w:t xml:space="preserve"> --</w:t>
-      </w:r>
-      <w:proofErr w:type="spellStart"/>
-      <w:r>
-        <w:t>save-dev</w:t>
-      </w:r>
-      <w:proofErr w:type="spellEnd"/>
-    </w:p>
-    <w:p>
-      <w:proofErr w:type="spellStart"/>
-      <w:proofErr w:type="gramStart"/>
-      <w:r>
-        <w:t>npm</w:t>
-      </w:r>
-      <w:proofErr w:type="spellEnd"/>
-      <w:proofErr w:type="gramEnd"/>
-      <w:r>
-        <w:t xml:space="preserve"> </w:t>
-      </w:r>
-      <w:proofErr w:type="spellStart"/>
-      <w:r>
-        <w:t>install</w:t>
-      </w:r>
-      <w:proofErr w:type="spellEnd"/>
-      <w:r>
-        <w:t xml:space="preserve"> @</w:t>
-      </w:r>
-      <w:proofErr w:type="spellStart"/>
-      <w:r>
-        <w:t>types</w:t>
-      </w:r>
-      <w:proofErr w:type="spellEnd"/>
-      <w:r>
-        <w:t>/datatables.net --</w:t>
-      </w:r>
-      <w:proofErr w:type="spellStart"/>
-      <w:r>
-        <w:t>save-dev</w:t>
-      </w:r>
-      <w:proofErr w:type="spellEnd"/>
-    </w:p>
-    <w:p/>
-    <w:p>
-      <w:r>
-        <w:t xml:space="preserve">2 </w:t>
-      </w:r>
-      <w:proofErr w:type="spellStart"/>
-      <w:r>
-        <w:t>Angular.json</w:t>
-      </w:r>
-      <w:proofErr w:type="spellEnd"/>
-    </w:p>
-    <w:p>
-      <w:r>
-        <w:t>"</w:t>
-      </w:r>
-      <w:proofErr w:type="spellStart"/>
-      <w:r>
-        <w:t>projects</w:t>
-      </w:r>
-      <w:proofErr w:type="spellEnd"/>
-      <w:r>
-        <w:t>": {</w:t>
-      </w:r>
-    </w:p>
-    <w:p>
-      <w:r>
-        <w:t xml:space="preserve">    "</w:t>
-      </w:r>
-      <w:proofErr w:type="spellStart"/>
-      <w:r>
-        <w:t>your-app-name</w:t>
-      </w:r>
-      <w:proofErr w:type="spellEnd"/>
-      <w:r>
-        <w:t>": {</w:t>
-      </w:r>
-    </w:p>
-    <w:p>
-      <w:r>
-        <w:t xml:space="preserve">      "</w:t>
-      </w:r>
-      <w:proofErr w:type="spellStart"/>
-      <w:r>
-        <w:t>architect</w:t>
-      </w:r>
-      <w:proofErr w:type="spellEnd"/>
-      <w:r>
-        <w:t>": {</w:t>
-      </w:r>
-    </w:p>
-    <w:p>
-      <w:r>
-        <w:t xml:space="preserve">        "</w:t>
-      </w:r>
-      <w:proofErr w:type="spellStart"/>
-      <w:r>
-        <w:t>build</w:t>
-      </w:r>
-      <w:proofErr w:type="spellEnd"/>
-      <w:r>
-        <w:t>": {</w:t>
-      </w:r>
-    </w:p>
-    <w:p>
-      <w:r>
-        <w:lastRenderedPageBreak/>
-        <w:t xml:space="preserve">          "</w:t>
-      </w:r>
-      <w:proofErr w:type="spellStart"/>
-      <w:r>
-        <w:t>options</w:t>
-      </w:r>
-      <w:proofErr w:type="spellEnd"/>
-      <w:r>
-        <w:t>": {</w:t>
-      </w:r>
-    </w:p>
-    <w:p>
-      <w:r>
-        <w:t xml:space="preserve">            "</w:t>
-      </w:r>
-      <w:proofErr w:type="spellStart"/>
-      <w:r>
-        <w:t>styles</w:t>
-      </w:r>
-      <w:proofErr w:type="spellEnd"/>
-      <w:r>
-        <w:t>": [</w:t>
-      </w:r>
-    </w:p>
-    <w:p>
-      <w:r>
-        <w:t xml:space="preserve">              "</w:t>
-      </w:r>
-      <w:proofErr w:type="spellStart"/>
-      <w:r>
-        <w:t>node_modules</w:t>
-      </w:r>
-      <w:proofErr w:type="spellEnd"/>
-      <w:r>
-        <w:t>/datatables.net-</w:t>
-      </w:r>
-      <w:proofErr w:type="spellStart"/>
-      <w:r>
-        <w:t>dt</w:t>
-      </w:r>
-      <w:proofErr w:type="spellEnd"/>
-      <w:r>
-        <w:t>/</w:t>
-      </w:r>
-      <w:proofErr w:type="spellStart"/>
-      <w:r>
-        <w:t>css</w:t>
-      </w:r>
-      <w:proofErr w:type="spellEnd"/>
-      <w:r>
-        <w:t>/jquery.dataTables.css"</w:t>
-      </w:r>
-    </w:p>
-    <w:p>
-      <w:r>
-        <w:t xml:space="preserve">            ],</w:t>
-      </w:r>
-    </w:p>
-    <w:p>
-      <w:r>
-        <w:t xml:space="preserve">            "scripts": [</w:t>
-      </w:r>
-    </w:p>
-    <w:p>
-      <w:r>
-        <w:t xml:space="preserve">              "</w:t>
-      </w:r>
-      <w:proofErr w:type="spellStart"/>
-      <w:r>
-        <w:t>node_modules</w:t>
-      </w:r>
-      <w:proofErr w:type="spellEnd"/>
-      <w:r>
-        <w:t>/</w:t>
-      </w:r>
-      <w:proofErr w:type="spellStart"/>
-      <w:r>
-        <w:t>jquery</w:t>
-      </w:r>
-      <w:proofErr w:type="spellEnd"/>
-      <w:r>
-        <w:t>/</w:t>
-      </w:r>
-      <w:proofErr w:type="spellStart"/>
-      <w:r>
-        <w:t>dist</w:t>
-      </w:r>
-      <w:proofErr w:type="spellEnd"/>
-      <w:r>
-        <w:t>/jquery.js",</w:t>
-      </w:r>
-    </w:p>
-    <w:p>
-      <w:r>
-        <w:t xml:space="preserve">              "</w:t>
-      </w:r>
-      <w:proofErr w:type="spellStart"/>
-      <w:r>
-        <w:t>node_modules</w:t>
-      </w:r>
-      <w:proofErr w:type="spellEnd"/>
-      <w:r>
-        <w:t>/datatables.net/</w:t>
-      </w:r>
-      <w:proofErr w:type="spellStart"/>
-      <w:r>
-        <w:t>js</w:t>
-      </w:r>
-      <w:proofErr w:type="spellEnd"/>
-      <w:r>
-        <w:t>/jquery.dataTables.js"</w:t>
-      </w:r>
-    </w:p>
-    <w:p>
-      <w:r>
-        <w:t xml:space="preserve">            ],</w:t>
-      </w:r>
-    </w:p>
-    <w:p>
-      <w:r>
-        <w:t xml:space="preserve">            ...</w:t>
-      </w:r>
-    </w:p>
-    <w:p>
-      <w:r>
-        <w:t xml:space="preserve">          }</w:t>
-      </w:r>
-    </w:p>
-    <w:p>
-      <w:r>
-        <w:t>}</w:t>
-      </w:r>
-    </w:p>
     <w:p/>
     <w:p/>
     <w:p>
-      <w:r>
-        <w:t xml:space="preserve">3 el </w:t>
-      </w:r>
-      <w:proofErr w:type="spellStart"/>
-      <w:r>
-        <w:t>appmodule</w:t>
-      </w:r>
-      <w:proofErr w:type="spellEnd"/>
-    </w:p>
-    <w:p>
-      <w:proofErr w:type="spellStart"/>
-      <w:proofErr w:type="gramStart"/>
-      <w:r>
-        <w:t>import</w:t>
-      </w:r>
-      <w:proofErr w:type="spellEnd"/>
-      <w:proofErr w:type="gramEnd"/>
-      <w:r>
-        <w:t xml:space="preserve"> { </w:t>
-      </w:r>
-      <w:proofErr w:type="spellStart"/>
-      <w:r>
-        <w:t>NgModule</w:t>
-      </w:r>
-      <w:proofErr w:type="spellEnd"/>
-      <w:r>
-        <w:t xml:space="preserve"> } </w:t>
-      </w:r>
-      <w:proofErr w:type="spellStart"/>
-      <w:r>
-        <w:t>from</w:t>
-      </w:r>
-      <w:proofErr w:type="spellEnd"/>
-      <w:r>
-        <w:t xml:space="preserve"> "@angular/</w:t>
-      </w:r>
-      <w:proofErr w:type="spellStart"/>
-      <w:r>
-        <w:t>core</w:t>
-      </w:r>
-      <w:proofErr w:type="spellEnd"/>
-      <w:r>
-        <w:t>";</w:t>
-      </w:r>
-    </w:p>
-    <w:p>
-      <w:proofErr w:type="spellStart"/>
-      <w:proofErr w:type="gramStart"/>
-      <w:r>
-        <w:t>import</w:t>
-      </w:r>
-      <w:proofErr w:type="spellEnd"/>
-      <w:proofErr w:type="gramEnd"/>
-      <w:r>
-        <w:t xml:space="preserve"> { </w:t>
-      </w:r>
-      <w:proofErr w:type="spellStart"/>
-      <w:r>
-        <w:t>BrowserModule</w:t>
-      </w:r>
-      <w:proofErr w:type="spellEnd"/>
-      <w:r>
-        <w:t xml:space="preserve"> } </w:t>
-      </w:r>
-      <w:proofErr w:type="spellStart"/>
-      <w:r>
-        <w:t>from</w:t>
-      </w:r>
-      <w:proofErr w:type="spellEnd"/>
-      <w:r>
-        <w:t xml:space="preserve"> "@angular/</w:t>
-      </w:r>
-      <w:proofErr w:type="spellStart"/>
-      <w:r>
-        <w:t>platform</w:t>
-      </w:r>
-      <w:proofErr w:type="spellEnd"/>
-      <w:r>
-        <w:t>-browser";</w:t>
-      </w:r>
-    </w:p>
-    <w:p/>
-    <w:p>
-      <w:proofErr w:type="spellStart"/>
-      <w:proofErr w:type="gramStart"/>
-      <w:r>
-        <w:t>import</w:t>
-      </w:r>
-      <w:proofErr w:type="spellEnd"/>
-      <w:proofErr w:type="gramEnd"/>
-      <w:r>
-        <w:t xml:space="preserve"> { </w:t>
-      </w:r>
-      <w:proofErr w:type="spellStart"/>
-      <w:r>
-        <w:t>DataTablesModule</w:t>
-      </w:r>
-      <w:proofErr w:type="spellEnd"/>
-      <w:r>
-        <w:t xml:space="preserve"> } </w:t>
-      </w:r>
-      <w:proofErr w:type="spellStart"/>
-      <w:r>
-        <w:t>from</w:t>
-      </w:r>
-      <w:proofErr w:type="spellEnd"/>
-      <w:r>
-        <w:t xml:space="preserve"> "angular-</w:t>
-      </w:r>
-      <w:proofErr w:type="spellStart"/>
-      <w:r>
-        <w:t>datatables</w:t>
-      </w:r>
-      <w:proofErr w:type="spellEnd"/>
-      <w:r>
-        <w:t>";</w:t>
-      </w:r>
-    </w:p>
-    <w:p/>
-    <w:p>
-      <w:proofErr w:type="spellStart"/>
-      <w:proofErr w:type="gramStart"/>
-      <w:r>
-        <w:t>import</w:t>
-      </w:r>
-      <w:proofErr w:type="spellEnd"/>
-      <w:proofErr w:type="gramEnd"/>
-      <w:r>
-        <w:t xml:space="preserve"> { </w:t>
-      </w:r>
-      <w:proofErr w:type="spellStart"/>
-      <w:r>
-        <w:t>AppComponent</w:t>
-      </w:r>
-      <w:proofErr w:type="spellEnd"/>
-      <w:r>
-        <w:t xml:space="preserve"> } </w:t>
-      </w:r>
-      <w:proofErr w:type="spellStart"/>
-      <w:r>
-        <w:t>from</w:t>
-      </w:r>
-      <w:proofErr w:type="spellEnd"/>
-      <w:r>
-        <w:t xml:space="preserve"> "./</w:t>
-      </w:r>
-      <w:proofErr w:type="spellStart"/>
-      <w:r>
-        <w:t>app.component</w:t>
-      </w:r>
-      <w:proofErr w:type="spellEnd"/>
-      <w:r>
-        <w:t>";</w:t>
-      </w:r>
-    </w:p>
-    <w:p/>
-    <w:p>
-      <w:proofErr w:type="gramStart"/>
-      <w:r>
-        <w:t>@</w:t>
-      </w:r>
-      <w:proofErr w:type="spellStart"/>
-      <w:r>
-        <w:t>NgModule</w:t>
-      </w:r>
-      <w:proofErr w:type="spellEnd"/>
-      <w:r>
-        <w:t>({</w:t>
-      </w:r>
-      <w:proofErr w:type="gramEnd"/>
-    </w:p>
-    <w:p>
-      <w:r>
-        <w:t xml:space="preserve">  </w:t>
-      </w:r>
-      <w:proofErr w:type="spellStart"/>
-      <w:proofErr w:type="gramStart"/>
-      <w:r>
-        <w:t>declarations</w:t>
-      </w:r>
-      <w:proofErr w:type="spellEnd"/>
-      <w:proofErr w:type="gramEnd"/>
-      <w:r>
-        <w:t>: [</w:t>
-      </w:r>
-      <w:proofErr w:type="spellStart"/>
-      <w:r>
-        <w:t>AppComponent</w:t>
-      </w:r>
-      <w:proofErr w:type="spellEnd"/>
-      <w:r>
-        <w:t>],</w:t>
-      </w:r>
-    </w:p>
-    <w:p>
-      <w:r>
-        <w:t xml:space="preserve">  </w:t>
-      </w:r>
-      <w:proofErr w:type="spellStart"/>
-      <w:proofErr w:type="gramStart"/>
-      <w:r>
-        <w:t>imports</w:t>
-      </w:r>
-      <w:proofErr w:type="spellEnd"/>
-      <w:proofErr w:type="gramEnd"/>
-      <w:r>
-        <w:t>: [</w:t>
-      </w:r>
-      <w:proofErr w:type="spellStart"/>
-      <w:r>
-        <w:t>BrowserModule</w:t>
-      </w:r>
-      <w:proofErr w:type="spellEnd"/>
-      <w:r>
-        <w:t xml:space="preserve">, </w:t>
-      </w:r>
-      <w:proofErr w:type="spellStart"/>
-      <w:r>
-        <w:t>DataTablesModule</w:t>
-      </w:r>
-      <w:proofErr w:type="spellEnd"/>
-      <w:r>
-        <w:t>],</w:t>
-      </w:r>
-    </w:p>
-    <w:p>
-      <w:r>
-        <w:t xml:space="preserve">  </w:t>
-      </w:r>
-      <w:proofErr w:type="spellStart"/>
-      <w:proofErr w:type="gramStart"/>
-      <w:r>
-        <w:t>providers</w:t>
-      </w:r>
-      <w:proofErr w:type="spellEnd"/>
-      <w:proofErr w:type="gramEnd"/>
-      <w:r>
-        <w:t>: [],</w:t>
-      </w:r>
-    </w:p>
-    <w:p>
-      <w:r>
-        <w:t xml:space="preserve">  </w:t>
-      </w:r>
-      <w:proofErr w:type="spellStart"/>
-      <w:proofErr w:type="gramStart"/>
-      <w:r>
-        <w:t>bootstrap</w:t>
-      </w:r>
-      <w:proofErr w:type="spellEnd"/>
-      <w:proofErr w:type="gramEnd"/>
-      <w:r>
-        <w:t>: [</w:t>
-      </w:r>
-      <w:proofErr w:type="spellStart"/>
-      <w:r>
-        <w:t>AppComponent</w:t>
-      </w:r>
-      <w:proofErr w:type="spellEnd"/>
-      <w:r>
-        <w:t>],</w:t>
-      </w:r>
-    </w:p>
-    <w:p>
-      <w:r>
-        <w:t>})</w:t>
-      </w:r>
-    </w:p>
-    <w:p>
-      <w:proofErr w:type="spellStart"/>
-      <w:proofErr w:type="gramStart"/>
-      <w:r>
-        <w:lastRenderedPageBreak/>
-        <w:t>export</w:t>
-      </w:r>
-      <w:proofErr w:type="spellEnd"/>
-      <w:proofErr w:type="gramEnd"/>
-      <w:r>
-        <w:t xml:space="preserve"> </w:t>
-      </w:r>
-      <w:proofErr w:type="spellStart"/>
-      <w:r>
-        <w:t>class</w:t>
-      </w:r>
-      <w:proofErr w:type="spellEnd"/>
-      <w:r>
-        <w:t xml:space="preserve"> </w:t>
-      </w:r>
-      <w:proofErr w:type="spellStart"/>
-      <w:r>
-        <w:t>AppModule</w:t>
-      </w:r>
-      <w:proofErr w:type="spellEnd"/>
-      <w:r>
-        <w:t xml:space="preserve"> {}</w:t>
-      </w:r>
-    </w:p>
-    <w:p/>
-    <w:p>
-      <w:r>
-        <w:t>minuto 3:47</w:t>
-      </w:r>
       <w:bookmarkStart w:id="0" w:name="_GoBack"/>
       <w:bookmarkEnd w:id="0"/>
     </w:p>
+    <w:p/>
     <w:p/>
     <w:sectPr>
       <w:pgSz w:w="11906" w:h="16838"/>

</xml_diff>